<commit_message>
Se agrega opcion para el seguimiento de la solicitud en tiempo real y su documentacion y pruebas respectivas
</commit_message>
<xml_diff>
--- a/docs/Estrategia de pruebas y validación.docx
+++ b/docs/Estrategia de pruebas y validación.docx
@@ -759,27 +759,21 @@
           <w:b/>
           <w:bCs/>
         </w:rPr>
-        <w:t>Prueba Navegador</w:t>
-      </w:r>
-      <w:r>
-        <w:rPr>
-          <w:b/>
-          <w:bCs/>
-        </w:rPr>
-        <w:t xml:space="preserve"> WEB</w:t>
-      </w:r>
-    </w:p>
-    <w:p>
-      <w:pPr>
-        <w:rPr>
-          <w:b/>
-          <w:bCs/>
-        </w:rPr>
-      </w:pPr>
-      <w:r>
-        <w:rPr>
-          <w:b/>
-          <w:bCs/>
+        <w:t>Prueba Navegador WEB</w:t>
+      </w:r>
+    </w:p>
+    <w:p>
+      <w:pPr>
+        <w:rPr>
+          <w:b/>
+          <w:bCs/>
+        </w:rPr>
+      </w:pPr>
+      <w:r>
+        <w:rPr>
+          <w:b/>
+          <w:bCs/>
+          <w:noProof/>
         </w:rPr>
         <w:drawing>
           <wp:inline distT="0" distB="0" distL="0" distR="0" wp14:anchorId="550A5F08" wp14:editId="560DFDFB">
@@ -845,6 +839,7 @@
         <w:rPr>
           <w:b/>
           <w:bCs/>
+          <w:noProof/>
         </w:rPr>
         <w:drawing>
           <wp:inline distT="0" distB="0" distL="0" distR="0" wp14:anchorId="5DA2EA5E" wp14:editId="4E060FE2">
@@ -902,6 +897,7 @@
         <w:rPr>
           <w:b/>
           <w:bCs/>
+          <w:noProof/>
         </w:rPr>
         <w:lastRenderedPageBreak/>
         <w:drawing>
@@ -975,6 +971,7 @@
         <w:rPr>
           <w:b/>
           <w:bCs/>
+          <w:noProof/>
         </w:rPr>
         <w:drawing>
           <wp:inline distT="0" distB="0" distL="0" distR="0" wp14:anchorId="36336425" wp14:editId="6C959E4E">
@@ -1056,10 +1053,10 @@
           <w:bCs/>
         </w:rPr>
         <w:drawing>
-          <wp:inline distT="0" distB="0" distL="0" distR="0" wp14:anchorId="3D232E7C" wp14:editId="07BD1584">
-            <wp:extent cx="5612130" cy="2470150"/>
-            <wp:effectExtent l="0" t="0" r="7620" b="6350"/>
-            <wp:docPr id="1349653148" name="Imagen 1" descr="Interfaz de usuario gráfica, Texto, Aplicación&#10;&#10;El contenido generado por IA puede ser incorrecto."/>
+          <wp:inline distT="0" distB="0" distL="0" distR="0" wp14:anchorId="0B896E83" wp14:editId="74BE4CFB">
+            <wp:extent cx="5612130" cy="2133600"/>
+            <wp:effectExtent l="0" t="0" r="7620" b="0"/>
+            <wp:docPr id="67657714" name="Imagen 1" descr="Interfaz de usuario gráfica, Texto, Aplicación&#10;&#10;El contenido generado por IA puede ser incorrecto."/>
             <wp:cNvGraphicFramePr>
               <a:graphicFrameLocks xmlns:a="http://schemas.openxmlformats.org/drawingml/2006/main" noChangeAspect="1"/>
             </wp:cNvGraphicFramePr>
@@ -1067,7 +1064,7 @@
               <a:graphicData uri="http://schemas.openxmlformats.org/drawingml/2006/picture">
                 <pic:pic xmlns:pic="http://schemas.openxmlformats.org/drawingml/2006/picture">
                   <pic:nvPicPr>
-                    <pic:cNvPr id="1349653148" name="Imagen 1" descr="Interfaz de usuario gráfica, Texto, Aplicación&#10;&#10;El contenido generado por IA puede ser incorrecto."/>
+                    <pic:cNvPr id="67657714" name="Imagen 1" descr="Interfaz de usuario gráfica, Texto, Aplicación&#10;&#10;El contenido generado por IA puede ser incorrecto."/>
                     <pic:cNvPicPr/>
                   </pic:nvPicPr>
                   <pic:blipFill>
@@ -1079,7 +1076,7 @@
                   <pic:spPr>
                     <a:xfrm>
                       <a:off x="0" y="0"/>
-                      <a:ext cx="5612130" cy="2470150"/>
+                      <a:ext cx="5612130" cy="2133600"/>
                     </a:xfrm>
                     <a:prstGeom prst="rect">
                       <a:avLst/>
@@ -1103,6 +1100,7 @@
         <w:rPr>
           <w:b/>
           <w:bCs/>
+          <w:noProof/>
         </w:rPr>
         <w:drawing>
           <wp:inline distT="0" distB="0" distL="0" distR="0" wp14:anchorId="3207592B" wp14:editId="733B8B08">
@@ -1152,6 +1150,7 @@
         <w:rPr>
           <w:b/>
           <w:bCs/>
+          <w:noProof/>
         </w:rPr>
         <w:lastRenderedPageBreak/>
         <w:drawing>
@@ -1646,6 +1645,7 @@
         <w:rPr>
           <w:b/>
           <w:bCs/>
+          <w:noProof/>
         </w:rPr>
         <w:drawing>
           <wp:inline distT="0" distB="0" distL="0" distR="0" wp14:anchorId="3F0EFE46" wp14:editId="243B8DEB">
@@ -1703,6 +1703,7 @@
         <w:rPr>
           <w:b/>
           <w:bCs/>
+          <w:noProof/>
         </w:rPr>
         <w:lastRenderedPageBreak/>
         <w:drawing>
@@ -1753,6 +1754,7 @@
         <w:rPr>
           <w:b/>
           <w:bCs/>
+          <w:noProof/>
         </w:rPr>
         <w:drawing>
           <wp:inline distT="0" distB="0" distL="0" distR="0" wp14:anchorId="64933BD9" wp14:editId="4BE12F9F">
@@ -2275,6 +2277,9 @@
     </w:p>
     <w:p>
       <w:r>
+        <w:rPr>
+          <w:noProof/>
+        </w:rPr>
         <w:drawing>
           <wp:inline distT="0" distB="0" distL="0" distR="0" wp14:anchorId="1D15B0C0" wp14:editId="1EEB0367">
             <wp:extent cx="5612130" cy="3558540"/>
@@ -2314,6 +2319,9 @@
     </w:p>
     <w:p>
       <w:r>
+        <w:rPr>
+          <w:noProof/>
+        </w:rPr>
         <w:drawing>
           <wp:inline distT="0" distB="0" distL="0" distR="0" wp14:anchorId="47F3C725" wp14:editId="6E2BAEEE">
             <wp:extent cx="4858000" cy="2349621"/>
@@ -2349,6 +2357,150 @@
             </a:graphic>
           </wp:inline>
         </w:drawing>
+      </w:r>
+    </w:p>
+    <w:p/>
+    <w:p>
+      <w:r>
+        <w:t xml:space="preserve">Prueba con la inclusión del servicio de seguimiento en prueba real </w:t>
+      </w:r>
+    </w:p>
+    <w:p>
+      <w:r>
+        <w:t xml:space="preserve">Navegador </w:t>
+      </w:r>
+    </w:p>
+    <w:p>
+      <w:r>
+        <w:lastRenderedPageBreak/>
+        <w:drawing>
+          <wp:inline distT="0" distB="0" distL="0" distR="0" wp14:anchorId="54276C87" wp14:editId="25024FED">
+            <wp:extent cx="2635385" cy="5473981"/>
+            <wp:effectExtent l="0" t="0" r="0" b="0"/>
+            <wp:docPr id="564529539" name="Imagen 1" descr="Interfaz de usuario gráfica, Texto, Aplicación, Chat o mensaje de texto&#10;&#10;El contenido generado por IA puede ser incorrecto."/>
+            <wp:cNvGraphicFramePr>
+              <a:graphicFrameLocks xmlns:a="http://schemas.openxmlformats.org/drawingml/2006/main" noChangeAspect="1"/>
+            </wp:cNvGraphicFramePr>
+            <a:graphic xmlns:a="http://schemas.openxmlformats.org/drawingml/2006/main">
+              <a:graphicData uri="http://schemas.openxmlformats.org/drawingml/2006/picture">
+                <pic:pic xmlns:pic="http://schemas.openxmlformats.org/drawingml/2006/picture">
+                  <pic:nvPicPr>
+                    <pic:cNvPr id="564529539" name="Imagen 1" descr="Interfaz de usuario gráfica, Texto, Aplicación, Chat o mensaje de texto&#10;&#10;El contenido generado por IA puede ser incorrecto."/>
+                    <pic:cNvPicPr/>
+                  </pic:nvPicPr>
+                  <pic:blipFill>
+                    <a:blip r:embed="rId17"/>
+                    <a:stretch>
+                      <a:fillRect/>
+                    </a:stretch>
+                  </pic:blipFill>
+                  <pic:spPr>
+                    <a:xfrm>
+                      <a:off x="0" y="0"/>
+                      <a:ext cx="2635385" cy="5473981"/>
+                    </a:xfrm>
+                    <a:prstGeom prst="rect">
+                      <a:avLst/>
+                    </a:prstGeom>
+                  </pic:spPr>
+                </pic:pic>
+              </a:graphicData>
+            </a:graphic>
+          </wp:inline>
+        </w:drawing>
+      </w:r>
+    </w:p>
+    <w:p>
+      <w:r>
+        <w:t xml:space="preserve">Api GET </w:t>
+      </w:r>
+      <w:r>
+        <w:t>/tracking/{requestId}</w:t>
+      </w:r>
+    </w:p>
+    <w:p>
+      <w:r>
+        <w:lastRenderedPageBreak/>
+        <w:drawing>
+          <wp:inline distT="0" distB="0" distL="0" distR="0" wp14:anchorId="6EEB09D0" wp14:editId="53DA273F">
+            <wp:extent cx="5612130" cy="3756025"/>
+            <wp:effectExtent l="0" t="0" r="7620" b="0"/>
+            <wp:docPr id="2073542707" name="Imagen 1" descr="Interfaz de usuario gráfica, Aplicación&#10;&#10;El contenido generado por IA puede ser incorrecto."/>
+            <wp:cNvGraphicFramePr>
+              <a:graphicFrameLocks xmlns:a="http://schemas.openxmlformats.org/drawingml/2006/main" noChangeAspect="1"/>
+            </wp:cNvGraphicFramePr>
+            <a:graphic xmlns:a="http://schemas.openxmlformats.org/drawingml/2006/main">
+              <a:graphicData uri="http://schemas.openxmlformats.org/drawingml/2006/picture">
+                <pic:pic xmlns:pic="http://schemas.openxmlformats.org/drawingml/2006/picture">
+                  <pic:nvPicPr>
+                    <pic:cNvPr id="2073542707" name="Imagen 1" descr="Interfaz de usuario gráfica, Aplicación&#10;&#10;El contenido generado por IA puede ser incorrecto."/>
+                    <pic:cNvPicPr/>
+                  </pic:nvPicPr>
+                  <pic:blipFill>
+                    <a:blip r:embed="rId18"/>
+                    <a:stretch>
+                      <a:fillRect/>
+                    </a:stretch>
+                  </pic:blipFill>
+                  <pic:spPr>
+                    <a:xfrm>
+                      <a:off x="0" y="0"/>
+                      <a:ext cx="5612130" cy="3756025"/>
+                    </a:xfrm>
+                    <a:prstGeom prst="rect">
+                      <a:avLst/>
+                    </a:prstGeom>
+                  </pic:spPr>
+                </pic:pic>
+              </a:graphicData>
+            </a:graphic>
+          </wp:inline>
+        </w:drawing>
+      </w:r>
+    </w:p>
+    <w:p>
+      <w:r>
+        <w:t>curl -X 'GET' \</w:t>
+      </w:r>
+    </w:p>
+    <w:p>
+      <w:r>
+        <w:t xml:space="preserve">  'http://localhost:5000/tracking/1' \</w:t>
+      </w:r>
+    </w:p>
+    <w:p>
+      <w:r>
+        <w:t xml:space="preserve">  -H 'accept: */*'</w:t>
+      </w:r>
+    </w:p>
+    <w:p>
+      <w:r>
+        <w:t>Response:</w:t>
+      </w:r>
+    </w:p>
+    <w:p>
+      <w:r>
+        <w:t>data: Solicitud recibida</w:t>
+      </w:r>
+    </w:p>
+    <w:p>
+      <w:r>
+        <w:t>data: Validando ubicación</w:t>
+      </w:r>
+    </w:p>
+    <w:p>
+      <w:r>
+        <w:t>data: Buscando proveedor disponible</w:t>
+      </w:r>
+    </w:p>
+    <w:p>
+      <w:r>
+        <w:t>data: Proveedor encontrado</w:t>
+      </w:r>
+    </w:p>
+    <w:p>
+      <w:r>
+        <w:t>data: Finalizando solicitud</w:t>
       </w:r>
     </w:p>
     <w:p>

</xml_diff>